<commit_message>
changes to abstract/figure post changing age of misreported child
</commit_message>
<xml_diff>
--- a/abstracts/SRCD_abstract_photodraw.docx
+++ b/abstracts/SRCD_abstract_photodraw.docx
@@ -185,6 +185,120 @@
     </w:p>
     <w:p>
       <w:pPr>
+        <w:rPr>
+          <w:rFonts w:ascii="Times New Roman" w:eastAsia="Times New Roman" w:hAnsi="Times New Roman" w:cs="Times New Roman"/>
+        </w:rPr>
+      </w:pPr>
+      <w:r>
+        <w:rPr>
+          <w:rFonts w:ascii="Arial" w:eastAsia="Times New Roman" w:hAnsi="Arial" w:cs="Arial"/>
+          <w:color w:val="333333"/>
+          <w:sz w:val="21"/>
+          <w:szCs w:val="21"/>
+        </w:rPr>
+        <w:t xml:space="preserve">The proportion of adults who recognized each drawing was modeled in a linear mixed-effects model as a function of children’s age (in years) and drawing condition (semantic vs. working memory vs. perception), with random slopes for objects and random intercepts for participants. Consistent with prior work, we found a strong effect of age; older children produced more recognizable drawings </w:t>
+      </w:r>
+      <w:r>
+        <w:rPr>
+          <w:rFonts w:ascii="Helvetica Neue" w:eastAsia="Times New Roman" w:hAnsi="Helvetica Neue" w:cs="Times New Roman"/>
+          <w:color w:val="333333"/>
+          <w:sz w:val="21"/>
+          <w:szCs w:val="21"/>
+          <w:shd w:val="clear" w:color="auto" w:fill="FFFFFF"/>
+        </w:rPr>
+        <w:t xml:space="preserve">(b </w:t>
+      </w:r>
+      <w:r>
+        <w:rPr>
+          <w:rFonts w:ascii="Helvetica Neue" w:eastAsia="Times New Roman" w:hAnsi="Helvetica Neue" w:cs="Times New Roman"/>
+          <w:color w:val="333333"/>
+          <w:sz w:val="21"/>
+          <w:szCs w:val="21"/>
+          <w:shd w:val="clear" w:color="auto" w:fill="FFFFFF"/>
+        </w:rPr>
+        <w:t>= 0.362, SE =0.064, z = 5.632, p =0.001).</w:t>
+      </w:r>
+      <w:r>
+        <w:rPr>
+          <w:rFonts w:ascii="Times New Roman" w:eastAsia="Times New Roman" w:hAnsi="Times New Roman" w:cs="Times New Roman"/>
+        </w:rPr>
+        <w:t xml:space="preserve"> </w:t>
+      </w:r>
+      <w:r>
+        <w:rPr>
+          <w:rFonts w:ascii="Arial" w:eastAsia="Times New Roman" w:hAnsi="Arial" w:cs="Arial"/>
+          <w:color w:val="333333"/>
+          <w:sz w:val="21"/>
+          <w:szCs w:val="21"/>
+        </w:rPr>
+        <w:t>Overall, we did not find that children produced more recognizable drawings in the perception (accuracy=0.291) or working memory conditions (0.366) than the semantic condition (0.403). However, we found an interaction between age and con</w:t>
+      </w:r>
+      <w:r>
+        <w:rPr>
+          <w:rFonts w:ascii="Arial" w:eastAsia="Times New Roman" w:hAnsi="Arial" w:cs="Arial"/>
+          <w:color w:val="333333"/>
+          <w:sz w:val="21"/>
+          <w:szCs w:val="21"/>
+        </w:rPr>
+        <w:t xml:space="preserve">dition </w:t>
+      </w:r>
+      <w:r>
+        <w:rPr>
+          <w:rFonts w:ascii="Helvetica Neue" w:eastAsia="Times New Roman" w:hAnsi="Helvetica Neue" w:cs="Times New Roman"/>
+          <w:color w:val="333333"/>
+          <w:sz w:val="21"/>
+          <w:szCs w:val="21"/>
+          <w:shd w:val="clear" w:color="auto" w:fill="FFFFFF"/>
+        </w:rPr>
+        <w:t>(b=0.127, SE=0.061, z= 2.095, p=0.041</w:t>
+      </w:r>
+      <w:r>
+        <w:rPr>
+          <w:rFonts w:ascii="Arial" w:eastAsia="Times New Roman" w:hAnsi="Arial" w:cs="Arial"/>
+          <w:color w:val="333333"/>
+          <w:sz w:val="21"/>
+          <w:szCs w:val="21"/>
+        </w:rPr>
+        <w:t>), reflecting greater age-related variation in recognizability in the perception condition.</w:t>
+      </w:r>
+      <w:r>
+        <w:rPr>
+          <w:rFonts w:ascii="Times New Roman" w:eastAsia="Times New Roman" w:hAnsi="Times New Roman" w:cs="Times New Roman"/>
+        </w:rPr>
+        <w:t xml:space="preserve"> </w:t>
+      </w:r>
+      <w:r>
+        <w:rPr>
+          <w:rFonts w:ascii="Arial" w:eastAsia="Times New Roman" w:hAnsi="Arial" w:cs="Arial"/>
+          <w:color w:val="333333"/>
+          <w:sz w:val="21"/>
+          <w:szCs w:val="21"/>
+        </w:rPr>
+        <w:t xml:space="preserve">While adults produce more recognizable drawings when provided with visual cues (Fan, </w:t>
+      </w:r>
+      <w:proofErr w:type="spellStart"/>
+      <w:r>
+        <w:rPr>
+          <w:rFonts w:ascii="Arial" w:eastAsia="Times New Roman" w:hAnsi="Arial" w:cs="Arial"/>
+          <w:color w:val="333333"/>
+          <w:sz w:val="21"/>
+          <w:szCs w:val="21"/>
+        </w:rPr>
+        <w:t>Yamins</w:t>
+      </w:r>
+      <w:proofErr w:type="spellEnd"/>
+      <w:r>
+        <w:rPr>
+          <w:rFonts w:ascii="Arial" w:eastAsia="Times New Roman" w:hAnsi="Arial" w:cs="Arial"/>
+          <w:color w:val="333333"/>
+          <w:sz w:val="21"/>
+          <w:szCs w:val="21"/>
+        </w:rPr>
+        <w:t>, &amp; Turk-Browne, 2018), younger children did not. Future work will seek to replicate this interaction using a broader age range and set of visual categories. Taken together, this work suggests that younger children did not use the visual reminders to include more category-diagnostic features in their drawings, and thus that a memory retrieval failure may not fully explain age-related changes in the recognizability of children’s drawings.</w:t>
+      </w:r>
+    </w:p>
+    <w:p>
+      <w:pPr>
         <w:shd w:val="clear" w:color="auto" w:fill="FFFFFF"/>
         <w:spacing w:after="160"/>
         <w:rPr>
@@ -193,62 +307,6 @@
       </w:pPr>
       <w:r>
         <w:rPr>
-          <w:rFonts w:ascii="Arial" w:eastAsia="Times New Roman" w:hAnsi="Arial" w:cs="Arial"/>
-          <w:color w:val="333333"/>
-          <w:sz w:val="21"/>
-          <w:szCs w:val="21"/>
-        </w:rPr>
-        <w:t>The proportion of adults who recognized each drawing was modeled in a linear mixed-effects model as a function of children’s age (in years) and drawing condition (semantic vs. working memory vs. perception), with random slopes for objects and random intercepts for participants. Consistent with prior work, we found a strong effect of age; older children produced more recognizable drawings (b=0.365, SE=0.066, z=5.557, p=0.001). Overall, we did not find that children produced more recognizable drawings in the perception (accuracy=0.291) or working memory conditions (0.366) than the semantic condition (0.403). However, we found an interaction between age and condition (b=0.127, SE=0.063, z= 2.009, p=0.049), reflecting greater age-related variation in recognizability in the perception condition.</w:t>
-      </w:r>
-    </w:p>
-    <w:p>
-      <w:pPr>
-        <w:shd w:val="clear" w:color="auto" w:fill="FFFFFF"/>
-        <w:spacing w:after="160"/>
-        <w:rPr>
-          <w:rFonts w:ascii="Times New Roman" w:eastAsia="Times New Roman" w:hAnsi="Times New Roman" w:cs="Times New Roman"/>
-        </w:rPr>
-      </w:pPr>
-      <w:r>
-        <w:rPr>
-          <w:rFonts w:ascii="Arial" w:eastAsia="Times New Roman" w:hAnsi="Arial" w:cs="Arial"/>
-          <w:color w:val="333333"/>
-          <w:sz w:val="21"/>
-          <w:szCs w:val="21"/>
-        </w:rPr>
-        <w:t xml:space="preserve">While adults produce more recognizable drawings when provided with visual cues (Fan, </w:t>
-      </w:r>
-      <w:proofErr w:type="spellStart"/>
-      <w:r>
-        <w:rPr>
-          <w:rFonts w:ascii="Arial" w:eastAsia="Times New Roman" w:hAnsi="Arial" w:cs="Arial"/>
-          <w:color w:val="333333"/>
-          <w:sz w:val="21"/>
-          <w:szCs w:val="21"/>
-        </w:rPr>
-        <w:t>Yamins</w:t>
-      </w:r>
-      <w:proofErr w:type="spellEnd"/>
-      <w:r>
-        <w:rPr>
-          <w:rFonts w:ascii="Arial" w:eastAsia="Times New Roman" w:hAnsi="Arial" w:cs="Arial"/>
-          <w:color w:val="333333"/>
-          <w:sz w:val="21"/>
-          <w:szCs w:val="21"/>
-        </w:rPr>
-        <w:t>, &amp; Turk-Browne, 2018), younger children did not. Future work will seek to replicate this interaction using a broader age range and set of visual categories. Taken together, this work suggests that younger children did not use the visual reminders to include more category-diagnostic features in their drawings, and thus that a memory retrieval failure may not fully explain age-related changes in the recognizability of children’s drawings.</w:t>
-      </w:r>
-    </w:p>
-    <w:p>
-      <w:pPr>
-        <w:shd w:val="clear" w:color="auto" w:fill="FFFFFF"/>
-        <w:spacing w:after="160"/>
-        <w:rPr>
-          <w:rFonts w:ascii="Times New Roman" w:eastAsia="Times New Roman" w:hAnsi="Times New Roman" w:cs="Times New Roman"/>
-        </w:rPr>
-      </w:pPr>
-      <w:r>
-        <w:rPr>
           <w:rFonts w:ascii="Times New Roman" w:eastAsia="Times New Roman" w:hAnsi="Times New Roman" w:cs="Times New Roman"/>
         </w:rPr>
         <w:t> </w:t>
@@ -269,47 +327,33 @@
           <w:rFonts w:ascii="Times New Roman" w:eastAsia="Times New Roman" w:hAnsi="Times New Roman" w:cs="Times New Roman"/>
         </w:rPr>
       </w:pPr>
-      <w:r>
-        <w:rPr>
-          <w:rFonts w:ascii="Arial" w:eastAsia="Times New Roman" w:hAnsi="Arial" w:cs="Arial"/>
+    </w:p>
+    <w:p>
+      <w:pPr>
+        <w:rPr>
+          <w:rFonts w:ascii="Arial" w:eastAsia="Times New Roman" w:hAnsi="Arial" w:cs="Arial"/>
+          <w:i/>
+          <w:iCs/>
+          <w:color w:val="000000"/>
+          <w:sz w:val="22"/>
+          <w:szCs w:val="22"/>
+        </w:rPr>
+      </w:pPr>
+      <w:r>
+        <w:rPr>
+          <w:rFonts w:ascii="Arial" w:eastAsia="Times New Roman" w:hAnsi="Arial" w:cs="Arial"/>
+          <w:i/>
+          <w:iCs/>
           <w:color w:val="000000"/>
           <w:sz w:val="22"/>
           <w:szCs w:val="22"/>
         </w:rPr>
         <w:lastRenderedPageBreak/>
-        <w:fldChar w:fldCharType="begin"/>
-      </w:r>
-      <w:r>
-        <w:rPr>
-          <w:rFonts w:ascii="Arial" w:eastAsia="Times New Roman" w:hAnsi="Arial" w:cs="Arial"/>
-          <w:color w:val="000000"/>
-          <w:sz w:val="22"/>
-          <w:szCs w:val="22"/>
-        </w:rPr>
-        <w:instrText xml:space="preserve"> INCLUDEPICTURE "https://lh4.googleusercontent.com/EYL1f705b4Sw13t146KUzteb_2IvTpx8gV2FwFTyh_AUW4RndwCTFe9oiB3ZdNYXhgBPG_YlpV-SQsiKRHYfc1e8UO8OAcc3vh7ek_RTpaO3ykubNHQUVgGgZPEff42BQu3BB9aX" \* MERGEFORMATINET </w:instrText>
-      </w:r>
-      <w:r>
-        <w:rPr>
-          <w:rFonts w:ascii="Arial" w:eastAsia="Times New Roman" w:hAnsi="Arial" w:cs="Arial"/>
-          <w:color w:val="000000"/>
-          <w:sz w:val="22"/>
-          <w:szCs w:val="22"/>
-        </w:rPr>
-        <w:fldChar w:fldCharType="separate"/>
-      </w:r>
-      <w:r>
-        <w:rPr>
-          <w:rFonts w:ascii="Arial" w:eastAsia="Times New Roman" w:hAnsi="Arial" w:cs="Arial"/>
-          <w:noProof/>
-          <w:color w:val="000000"/>
-          <w:sz w:val="22"/>
-          <w:szCs w:val="22"/>
-        </w:rPr>
         <w:drawing>
-          <wp:inline distT="0" distB="0" distL="0" distR="0" wp14:anchorId="31538A61" wp14:editId="77A81B92">
-            <wp:extent cx="4810539" cy="3457832"/>
-            <wp:effectExtent l="0" t="0" r="3175" b="0"/>
-            <wp:docPr id="2" name="Picture 2" descr="https://lh4.googleusercontent.com/EYL1f705b4Sw13t146KUzteb_2IvTpx8gV2FwFTyh_AUW4RndwCTFe9oiB3ZdNYXhgBPG_YlpV-SQsiKRHYfc1e8UO8OAcc3vh7ek_RTpaO3ykubNHQUVgGgZPEff42BQu3BB9aX"/>
+          <wp:inline distT="0" distB="0" distL="0" distR="0" wp14:anchorId="0F545B4D" wp14:editId="55FFA9F6">
+            <wp:extent cx="5095461" cy="3320215"/>
+            <wp:effectExtent l="0" t="0" r="0" b="0"/>
+            <wp:docPr id="3" name="Picture 3"/>
             <wp:cNvGraphicFramePr>
               <a:graphicFrameLocks xmlns:a="http://schemas.openxmlformats.org/drawingml/2006/main" noChangeAspect="1"/>
             </wp:cNvGraphicFramePr>
@@ -317,36 +361,23 @@
               <a:graphicData uri="http://schemas.openxmlformats.org/drawingml/2006/picture">
                 <pic:pic xmlns:pic="http://schemas.openxmlformats.org/drawingml/2006/picture">
                   <pic:nvPicPr>
-                    <pic:cNvPr id="0" name="Picture 1" descr="https://lh4.googleusercontent.com/EYL1f705b4Sw13t146KUzteb_2IvTpx8gV2FwFTyh_AUW4RndwCTFe9oiB3ZdNYXhgBPG_YlpV-SQsiKRHYfc1e8UO8OAcc3vh7ek_RTpaO3ykubNHQUVgGgZPEff42BQu3BB9aX"/>
-                    <pic:cNvPicPr>
-                      <a:picLocks noChangeAspect="1" noChangeArrowheads="1"/>
-                    </pic:cNvPicPr>
+                    <pic:cNvPr id="1" name=""/>
+                    <pic:cNvPicPr/>
                   </pic:nvPicPr>
                   <pic:blipFill>
-                    <a:blip r:embed="rId4">
-                      <a:extLst>
-                        <a:ext uri="{28A0092B-C50C-407E-A947-70E740481C1C}">
-                          <a14:useLocalDpi xmlns:a14="http://schemas.microsoft.com/office/drawing/2010/main" val="0"/>
-                        </a:ext>
-                      </a:extLst>
-                    </a:blip>
-                    <a:srcRect/>
+                    <a:blip r:embed="rId4"/>
                     <a:stretch>
                       <a:fillRect/>
                     </a:stretch>
                   </pic:blipFill>
-                  <pic:spPr bwMode="auto">
+                  <pic:spPr>
                     <a:xfrm>
                       <a:off x="0" y="0"/>
-                      <a:ext cx="4823207" cy="3466938"/>
+                      <a:ext cx="5101436" cy="3324109"/>
                     </a:xfrm>
                     <a:prstGeom prst="rect">
                       <a:avLst/>
                     </a:prstGeom>
-                    <a:noFill/>
-                    <a:ln>
-                      <a:noFill/>
-                    </a:ln>
                   </pic:spPr>
                 </pic:pic>
               </a:graphicData>
@@ -354,22 +385,15 @@
           </wp:inline>
         </w:drawing>
       </w:r>
-      <w:r>
-        <w:rPr>
-          <w:rFonts w:ascii="Arial" w:eastAsia="Times New Roman" w:hAnsi="Arial" w:cs="Arial"/>
-          <w:color w:val="000000"/>
-          <w:sz w:val="22"/>
-          <w:szCs w:val="22"/>
-        </w:rPr>
-        <w:fldChar w:fldCharType="end"/>
-      </w:r>
-    </w:p>
-    <w:p>
-      <w:pPr>
-        <w:rPr>
-          <w:rFonts w:ascii="Times New Roman" w:eastAsia="Times New Roman" w:hAnsi="Times New Roman" w:cs="Times New Roman"/>
-        </w:rPr>
-      </w:pPr>
+    </w:p>
+    <w:p>
+      <w:pPr>
+        <w:rPr>
+          <w:rFonts w:ascii="Times New Roman" w:eastAsia="Times New Roman" w:hAnsi="Times New Roman" w:cs="Times New Roman"/>
+        </w:rPr>
+      </w:pPr>
+      <w:bookmarkStart w:id="0" w:name="_GoBack"/>
+      <w:bookmarkEnd w:id="0"/>
       <w:r>
         <w:rPr>
           <w:rFonts w:ascii="Arial" w:eastAsia="Times New Roman" w:hAnsi="Arial" w:cs="Arial"/>
@@ -527,20 +551,7 @@
           <w:sz w:val="22"/>
           <w:szCs w:val="22"/>
         </w:rPr>
-        <w:t>Figure 2</w:t>
-      </w:r>
-      <w:bookmarkStart w:id="0" w:name="_GoBack"/>
-      <w:bookmarkEnd w:id="0"/>
-      <w:r>
-        <w:rPr>
-          <w:rFonts w:ascii="Arial" w:eastAsia="Times New Roman" w:hAnsi="Arial" w:cs="Arial"/>
-          <w:i/>
-          <w:iCs/>
-          <w:color w:val="000000"/>
-          <w:sz w:val="22"/>
-          <w:szCs w:val="22"/>
-        </w:rPr>
-        <w:t>.  </w:t>
+        <w:t>Figure 2.  </w:t>
       </w:r>
       <w:r>
         <w:rPr>
@@ -1008,6 +1019,11 @@
       <w:u w:val="single"/>
     </w:rPr>
   </w:style>
+  <w:style w:type="character" w:customStyle="1" w:styleId="apple-converted-space">
+    <w:name w:val="apple-converted-space"/>
+    <w:basedOn w:val="DefaultParagraphFont"/>
+    <w:rsid w:val="00424201"/>
+  </w:style>
 </w:styles>
 </file>
 

</xml_diff>